<commit_message>
inf scroll on home page working
</commit_message>
<xml_diff>
--- a/Documentation.docx
+++ b/Documentation.docx
@@ -79,6 +79,25 @@
         </w:numPr>
       </w:pPr>
       <w:r>
+        <w:rPr>
+          <w:b/>
+          <w:bCs/>
+        </w:rPr>
+        <w:t>actions.ts</w:t>
+      </w:r>
+      <w:r>
+        <w:t xml:space="preserve"> to add actions</w:t>
+      </w:r>
+    </w:p>
+    <w:p>
+      <w:pPr>
+        <w:pStyle w:val="ListParagraph"/>
+        <w:numPr>
+          <w:ilvl w:val="0"/>
+          <w:numId w:val="1"/>
+        </w:numPr>
+      </w:pPr>
+      <w:r>
         <w:t xml:space="preserve">Route defined in </w:t>
       </w:r>
       <w:r>
@@ -142,10 +161,7 @@
         </w:numPr>
       </w:pPr>
       <w:r>
-        <w:t>Can finally use the route via</w:t>
-      </w:r>
-      <w:r>
-        <w:t xml:space="preserve"> ...mapActions in </w:t>
+        <w:t xml:space="preserve">Can finally use the route via ...mapActions in </w:t>
       </w:r>
       <w:r>
         <w:rPr>
@@ -237,6 +253,25 @@
       </w:r>
       <w:r>
         <w:t>set mock override</w:t>
+      </w:r>
+    </w:p>
+    <w:p>
+      <w:pPr>
+        <w:pStyle w:val="ListParagraph"/>
+        <w:numPr>
+          <w:ilvl w:val="0"/>
+          <w:numId w:val="3"/>
+        </w:numPr>
+      </w:pPr>
+      <w:r>
+        <w:rPr>
+          <w:b/>
+          <w:bCs/>
+        </w:rPr>
+        <w:t xml:space="preserve">public/src/store/modules/getters.ts </w:t>
+      </w:r>
+      <w:r>
+        <w:t>images</w:t>
       </w:r>
     </w:p>
     <w:sectPr>

</xml_diff>